<commit_message>
[Review Task 3] Reviewed.
</commit_message>
<xml_diff>
--- a/Project/Phase 1/Sprint 1/team_member_4/code_smells_element4.docx
+++ b/Project/Phase 1/Sprint 1/team_member_4/code_smells_element4.docx
@@ -142,6 +142,36 @@
         </w:rPr>
         <w:t>Dead Code:</w:t>
       </w:r>
+      <w:r>
+        <w:t xml:space="preserve"> </w:t>
+      </w:r>
+      <w:r>
+        <w:t>java/net/</w:t>
+      </w:r>
+      <w:proofErr w:type="spellStart"/>
+      <w:r>
+        <w:t>sourceforge</w:t>
+      </w:r>
+      <w:proofErr w:type="spellEnd"/>
+      <w:r>
+        <w:t>/</w:t>
+      </w:r>
+      <w:proofErr w:type="spellStart"/>
+      <w:r>
+        <w:t>ganttproject</w:t>
+      </w:r>
+      <w:proofErr w:type="spellEnd"/>
+      <w:r>
+        <w:t>/</w:t>
+      </w:r>
+      <w:proofErr w:type="spellStart"/>
+      <w:r>
+        <w:t>gui</w:t>
+      </w:r>
+      <w:proofErr w:type="spellEnd"/>
+      <w:r>
+        <w:t>/UIConfiguration.java</w:t>
+      </w:r>
     </w:p>
     <w:p>
       <w:pPr>
@@ -316,9 +346,541 @@
       <w:r>
         <w:t xml:space="preserve"> Remove the parameter from the method so it’s less confusing and doesn’t make the user need to input useless information.</w:t>
       </w:r>
+    </w:p>
+    <w:p/>
+    <w:p/>
+    <w:p/>
+    <w:p/>
+    <w:p>
+      <w:pPr>
+        <w:spacing w:after="160"/>
+        <w:ind w:left="0" w:firstLine="0"/>
+      </w:pPr>
+      <w:r>
+        <w:br w:type="page"/>
+      </w:r>
+    </w:p>
+    <w:p>
+      <w:pPr>
+        <w:ind w:left="0" w:firstLine="0"/>
+        <w:rPr>
+          <w:noProof/>
+          <w:lang w:eastAsia="en-US"/>
+        </w:rPr>
+      </w:pPr>
+      <w:r>
+        <w:rPr>
+          <w:noProof/>
+          <w:lang w:eastAsia="en-US"/>
+        </w:rPr>
+        <w:lastRenderedPageBreak/>
+        <w:drawing>
+          <wp:anchor distT="0" distB="0" distL="114300" distR="114300" simplePos="0" relativeHeight="251660288" behindDoc="1" locked="0" layoutInCell="1" allowOverlap="1" wp14:anchorId="1E6C8B45" wp14:editId="4527984E">
+            <wp:simplePos x="0" y="0"/>
+            <wp:positionH relativeFrom="margin">
+              <wp:align>center</wp:align>
+            </wp:positionH>
+            <wp:positionV relativeFrom="paragraph">
+              <wp:posOffset>443230</wp:posOffset>
+            </wp:positionV>
+            <wp:extent cx="5612130" cy="2418080"/>
+            <wp:effectExtent l="0" t="0" r="7620" b="1270"/>
+            <wp:wrapNone/>
+            <wp:docPr id="3" name="Imagem 3"/>
+            <wp:cNvGraphicFramePr>
+              <a:graphicFrameLocks xmlns:a="http://schemas.openxmlformats.org/drawingml/2006/main" noChangeAspect="1"/>
+            </wp:cNvGraphicFramePr>
+            <a:graphic xmlns:a="http://schemas.openxmlformats.org/drawingml/2006/main">
+              <a:graphicData uri="http://schemas.openxmlformats.org/drawingml/2006/picture">
+                <pic:pic xmlns:pic="http://schemas.openxmlformats.org/drawingml/2006/picture">
+                  <pic:nvPicPr>
+                    <pic:cNvPr id="1" name=""/>
+                    <pic:cNvPicPr/>
+                  </pic:nvPicPr>
+                  <pic:blipFill>
+                    <a:blip r:embed="rId6">
+                      <a:extLst>
+                        <a:ext uri="{28A0092B-C50C-407E-A947-70E740481C1C}">
+                          <a14:useLocalDpi xmlns:a14="http://schemas.microsoft.com/office/drawing/2010/main" val="0"/>
+                        </a:ext>
+                      </a:extLst>
+                    </a:blip>
+                    <a:stretch>
+                      <a:fillRect/>
+                    </a:stretch>
+                  </pic:blipFill>
+                  <pic:spPr>
+                    <a:xfrm>
+                      <a:off x="0" y="0"/>
+                      <a:ext cx="5612130" cy="2418080"/>
+                    </a:xfrm>
+                    <a:prstGeom prst="rect">
+                      <a:avLst/>
+                    </a:prstGeom>
+                  </pic:spPr>
+                </pic:pic>
+              </a:graphicData>
+            </a:graphic>
+          </wp:anchor>
+        </w:drawing>
+      </w:r>
+      <w:r>
+        <w:rPr>
+          <w:b/>
+          <w:sz w:val="45"/>
+        </w:rPr>
+        <w:t>Data Clump</w:t>
+      </w:r>
+      <w:r>
+        <w:rPr>
+          <w:b/>
+          <w:sz w:val="45"/>
+        </w:rPr>
+        <w:t>:</w:t>
+      </w:r>
+      <w:r>
+        <w:rPr>
+          <w:noProof/>
+          <w:lang w:eastAsia="en-US"/>
+        </w:rPr>
+        <w:t xml:space="preserve"> </w:t>
+      </w:r>
+      <w:r>
+        <w:rPr>
+          <w:noProof/>
+          <w:lang w:eastAsia="en-US"/>
+        </w:rPr>
+        <w:t>java/net/sourceforge/ganttproject/GanttOptions.java</w:t>
+      </w:r>
+    </w:p>
+    <w:p>
+      <w:pPr>
+        <w:rPr>
+          <w:noProof/>
+          <w:lang w:eastAsia="en-US"/>
+        </w:rPr>
+      </w:pPr>
+    </w:p>
+    <w:p>
+      <w:pPr>
+        <w:rPr>
+          <w:noProof/>
+          <w:lang w:eastAsia="en-US"/>
+        </w:rPr>
+      </w:pPr>
+    </w:p>
+    <w:p>
+      <w:pPr>
+        <w:rPr>
+          <w:noProof/>
+          <w:lang w:eastAsia="en-US"/>
+        </w:rPr>
+      </w:pPr>
+    </w:p>
+    <w:p>
+      <w:pPr>
+        <w:rPr>
+          <w:noProof/>
+          <w:lang w:eastAsia="en-US"/>
+        </w:rPr>
+      </w:pPr>
+    </w:p>
+    <w:p>
+      <w:pPr>
+        <w:rPr>
+          <w:noProof/>
+          <w:lang w:eastAsia="en-US"/>
+        </w:rPr>
+      </w:pPr>
+    </w:p>
+    <w:p>
+      <w:pPr>
+        <w:rPr>
+          <w:noProof/>
+          <w:lang w:eastAsia="en-US"/>
+        </w:rPr>
+      </w:pPr>
+    </w:p>
+    <w:p>
+      <w:pPr>
+        <w:rPr>
+          <w:noProof/>
+          <w:lang w:eastAsia="en-US"/>
+        </w:rPr>
+      </w:pPr>
+    </w:p>
+    <w:p>
+      <w:pPr>
+        <w:rPr>
+          <w:noProof/>
+          <w:lang w:eastAsia="en-US"/>
+        </w:rPr>
+      </w:pPr>
+    </w:p>
+    <w:p>
+      <w:pPr>
+        <w:rPr>
+          <w:noProof/>
+          <w:lang w:eastAsia="en-US"/>
+        </w:rPr>
+      </w:pPr>
+    </w:p>
+    <w:p>
+      <w:pPr>
+        <w:rPr>
+          <w:noProof/>
+          <w:lang w:eastAsia="en-US"/>
+        </w:rPr>
+      </w:pPr>
+    </w:p>
+    <w:p>
+      <w:pPr>
+        <w:rPr>
+          <w:noProof/>
+          <w:lang w:eastAsia="en-US"/>
+        </w:rPr>
+      </w:pPr>
+    </w:p>
+    <w:p>
+      <w:pPr>
+        <w:rPr>
+          <w:noProof/>
+          <w:lang w:eastAsia="en-US"/>
+        </w:rPr>
+      </w:pPr>
+      <w:r>
+        <w:rPr>
+          <w:noProof/>
+          <w:lang w:eastAsia="en-US"/>
+        </w:rPr>
+        <w:drawing>
+          <wp:anchor distT="0" distB="0" distL="114300" distR="114300" simplePos="0" relativeHeight="251663360" behindDoc="1" locked="0" layoutInCell="1" allowOverlap="1" wp14:anchorId="7D5DAA6B" wp14:editId="0D5FCEAC">
+            <wp:simplePos x="0" y="0"/>
+            <wp:positionH relativeFrom="column">
+              <wp:posOffset>-3810</wp:posOffset>
+            </wp:positionH>
+            <wp:positionV relativeFrom="paragraph">
+              <wp:posOffset>29845</wp:posOffset>
+            </wp:positionV>
+            <wp:extent cx="5429250" cy="2447925"/>
+            <wp:effectExtent l="0" t="0" r="0" b="9525"/>
+            <wp:wrapNone/>
+            <wp:docPr id="7" name="Imagem 7"/>
+            <wp:cNvGraphicFramePr>
+              <a:graphicFrameLocks xmlns:a="http://schemas.openxmlformats.org/drawingml/2006/main" noChangeAspect="1"/>
+            </wp:cNvGraphicFramePr>
+            <a:graphic xmlns:a="http://schemas.openxmlformats.org/drawingml/2006/main">
+              <a:graphicData uri="http://schemas.openxmlformats.org/drawingml/2006/picture">
+                <pic:pic xmlns:pic="http://schemas.openxmlformats.org/drawingml/2006/picture">
+                  <pic:nvPicPr>
+                    <pic:cNvPr id="1" name=""/>
+                    <pic:cNvPicPr/>
+                  </pic:nvPicPr>
+                  <pic:blipFill>
+                    <a:blip r:embed="rId7">
+                      <a:extLst>
+                        <a:ext uri="{28A0092B-C50C-407E-A947-70E740481C1C}">
+                          <a14:useLocalDpi xmlns:a14="http://schemas.microsoft.com/office/drawing/2010/main" val="0"/>
+                        </a:ext>
+                      </a:extLst>
+                    </a:blip>
+                    <a:stretch>
+                      <a:fillRect/>
+                    </a:stretch>
+                  </pic:blipFill>
+                  <pic:spPr>
+                    <a:xfrm>
+                      <a:off x="0" y="0"/>
+                      <a:ext cx="5429250" cy="2447925"/>
+                    </a:xfrm>
+                    <a:prstGeom prst="rect">
+                      <a:avLst/>
+                    </a:prstGeom>
+                  </pic:spPr>
+                </pic:pic>
+              </a:graphicData>
+            </a:graphic>
+          </wp:anchor>
+        </w:drawing>
+      </w:r>
+    </w:p>
+    <w:p>
+      <w:pPr>
+        <w:rPr>
+          <w:noProof/>
+          <w:lang w:eastAsia="en-US"/>
+        </w:rPr>
+      </w:pPr>
+    </w:p>
+    <w:p>
+      <w:pPr>
+        <w:rPr>
+          <w:noProof/>
+          <w:lang w:eastAsia="en-US"/>
+        </w:rPr>
+      </w:pPr>
+    </w:p>
+    <w:p>
+      <w:pPr>
+        <w:rPr>
+          <w:noProof/>
+          <w:lang w:eastAsia="en-US"/>
+        </w:rPr>
+      </w:pPr>
+    </w:p>
+    <w:p>
+      <w:pPr>
+        <w:rPr>
+          <w:noProof/>
+          <w:lang w:eastAsia="en-US"/>
+        </w:rPr>
+      </w:pPr>
+    </w:p>
+    <w:p>
+      <w:pPr>
+        <w:rPr>
+          <w:noProof/>
+          <w:lang w:eastAsia="en-US"/>
+        </w:rPr>
+      </w:pPr>
+    </w:p>
+    <w:p>
+      <w:pPr>
+        <w:rPr>
+          <w:noProof/>
+          <w:lang w:eastAsia="en-US"/>
+        </w:rPr>
+      </w:pPr>
+    </w:p>
+    <w:p>
+      <w:pPr>
+        <w:rPr>
+          <w:noProof/>
+          <w:lang w:eastAsia="en-US"/>
+        </w:rPr>
+      </w:pPr>
+    </w:p>
+    <w:p>
+      <w:pPr>
+        <w:rPr>
+          <w:noProof/>
+          <w:lang w:eastAsia="en-US"/>
+        </w:rPr>
+      </w:pPr>
+    </w:p>
+    <w:p>
+      <w:pPr>
+        <w:rPr>
+          <w:noProof/>
+          <w:lang w:eastAsia="en-US"/>
+        </w:rPr>
+      </w:pPr>
+    </w:p>
+    <w:p>
+      <w:pPr>
+        <w:rPr>
+          <w:noProof/>
+          <w:lang w:eastAsia="en-US"/>
+        </w:rPr>
+      </w:pPr>
+    </w:p>
+    <w:p>
+      <w:pPr>
+        <w:ind w:left="0" w:firstLine="0"/>
+        <w:rPr>
+          <w:noProof/>
+          <w:lang w:eastAsia="en-US"/>
+        </w:rPr>
+      </w:pPr>
+      <w:r>
+        <w:rPr>
+          <w:noProof/>
+          <w:lang w:eastAsia="en-US"/>
+        </w:rPr>
+        <w:t xml:space="preserve">This data </w:t>
+      </w:r>
+      <w:r>
+        <w:rPr>
+          <w:noProof/>
+          <w:u w:val="single"/>
+          <w:lang w:eastAsia="en-US"/>
+        </w:rPr>
+        <w:t>group</w:t>
+      </w:r>
+      <w:r>
+        <w:rPr>
+          <w:noProof/>
+          <w:lang w:eastAsia="en-US"/>
+        </w:rPr>
+        <w:t xml:space="preserve"> </w:t>
+      </w:r>
+      <w:r>
+        <w:rPr>
+          <w:noProof/>
+          <w:lang w:eastAsia="en-US"/>
+        </w:rPr>
+        <w:t>is passed</w:t>
+      </w:r>
+      <w:r>
+        <w:rPr>
+          <w:noProof/>
+          <w:lang w:eastAsia="en-US"/>
+        </w:rPr>
+        <w:t>, several times,</w:t>
+      </w:r>
+      <w:r>
+        <w:rPr>
+          <w:noProof/>
+          <w:lang w:eastAsia="en-US"/>
+        </w:rPr>
+        <w:t xml:space="preserve"> </w:t>
+      </w:r>
+      <w:r>
+        <w:rPr>
+          <w:noProof/>
+          <w:lang w:eastAsia="en-US"/>
+        </w:rPr>
+        <w:t xml:space="preserve">as </w:t>
+      </w:r>
+      <w:r>
+        <w:rPr>
+          <w:noProof/>
+          <w:lang w:eastAsia="en-US"/>
+        </w:rPr>
+        <w:t>parameters.</w:t>
+      </w:r>
+    </w:p>
+    <w:p>
+      <w:pPr>
+        <w:ind w:left="0" w:firstLine="0"/>
+      </w:pPr>
+      <w:r>
+        <w:rPr>
+          <w:b/>
+        </w:rPr>
+        <w:t>Suggestion</w:t>
+      </w:r>
+      <w:r>
+        <w:rPr>
+          <w:b/>
+          <w:noProof/>
+          <w:lang w:eastAsia="en-US"/>
+        </w:rPr>
+        <w:t>:</w:t>
+      </w:r>
+      <w:r>
+        <w:rPr>
+          <w:noProof/>
+          <w:lang w:eastAsia="en-US"/>
+        </w:rPr>
+        <w:t xml:space="preserve"> Create a class to store this data </w:t>
+      </w:r>
+      <w:r>
+        <w:rPr>
+          <w:noProof/>
+          <w:lang w:eastAsia="en-US"/>
+        </w:rPr>
+        <w:t xml:space="preserve">group </w:t>
+      </w:r>
+      <w:r>
+        <w:rPr>
+          <w:noProof/>
+          <w:lang w:eastAsia="en-US"/>
+        </w:rPr>
+        <w:t>and all the methods that use it.</w:t>
+      </w:r>
+    </w:p>
+    <w:p>
+      <w:pPr>
+        <w:rPr>
+          <w:noProof/>
+          <w:lang w:eastAsia="en-US"/>
+        </w:rPr>
+      </w:pPr>
+    </w:p>
+    <w:p>
+      <w:pPr>
+        <w:rPr>
+          <w:noProof/>
+          <w:lang w:eastAsia="en-US"/>
+        </w:rPr>
+      </w:pPr>
+    </w:p>
+    <w:p>
+      <w:pPr>
+        <w:rPr>
+          <w:noProof/>
+          <w:lang w:eastAsia="en-US"/>
+        </w:rPr>
+      </w:pPr>
+    </w:p>
+    <w:p>
+      <w:pPr>
+        <w:rPr>
+          <w:noProof/>
+          <w:lang w:eastAsia="en-US"/>
+        </w:rPr>
+      </w:pPr>
+    </w:p>
+    <w:p>
+      <w:pPr>
+        <w:rPr>
+          <w:noProof/>
+          <w:lang w:eastAsia="en-US"/>
+        </w:rPr>
+      </w:pPr>
       <w:bookmarkStart w:id="0" w:name="_GoBack"/>
       <w:bookmarkEnd w:id="0"/>
     </w:p>
+    <w:p>
+      <w:pPr>
+        <w:rPr>
+          <w:noProof/>
+          <w:lang w:eastAsia="en-US"/>
+        </w:rPr>
+      </w:pPr>
+    </w:p>
+    <w:p>
+      <w:pPr>
+        <w:rPr>
+          <w:noProof/>
+          <w:lang w:eastAsia="en-US"/>
+        </w:rPr>
+      </w:pPr>
+    </w:p>
+    <w:p>
+      <w:pPr>
+        <w:rPr>
+          <w:noProof/>
+          <w:lang w:eastAsia="en-US"/>
+        </w:rPr>
+      </w:pPr>
+    </w:p>
+    <w:p>
+      <w:pPr>
+        <w:rPr>
+          <w:noProof/>
+          <w:lang w:eastAsia="en-US"/>
+        </w:rPr>
+      </w:pPr>
+    </w:p>
+    <w:p>
+      <w:pPr>
+        <w:rPr>
+          <w:noProof/>
+          <w:lang w:eastAsia="en-US"/>
+        </w:rPr>
+      </w:pPr>
+    </w:p>
+    <w:p>
+      <w:pPr>
+        <w:rPr>
+          <w:noProof/>
+          <w:lang w:eastAsia="en-US"/>
+        </w:rPr>
+      </w:pPr>
+    </w:p>
+    <w:p/>
     <w:sectPr>
       <w:pgSz w:w="12240" w:h="15840"/>
       <w:pgMar w:top="1417" w:right="1701" w:bottom="1417" w:left="1701" w:header="708" w:footer="708" w:gutter="0"/>

</xml_diff>

<commit_message>
[Task 15] Found a long method without documentation and suggested a change.
</commit_message>
<xml_diff>
--- a/Project/Phase 1/Sprint 1/team_member_4/code_smells_element4.docx
+++ b/Project/Phase 1/Sprint 1/team_member_4/code_smells_element4.docx
@@ -217,15 +217,23 @@
         <w:t xml:space="preserve"> </w:t>
       </w:r>
       <w:r>
-        <w:t xml:space="preserve">is never used and doesn’t alter the result of the code. Whatever color is </w:t>
-      </w:r>
-      <w:proofErr w:type="gramStart"/>
-      <w:r>
-        <w:t>passed,</w:t>
-      </w:r>
-      <w:proofErr w:type="gramEnd"/>
-      <w:r>
-        <w:t xml:space="preserve"> the behavior of the code will be the same.</w:t>
+        <w:t xml:space="preserve">is never used and doesn’t alter the result of the code. Whatever </w:t>
+      </w:r>
+      <w:proofErr w:type="spellStart"/>
+      <w:r>
+        <w:t>colour</w:t>
+      </w:r>
+      <w:proofErr w:type="spellEnd"/>
+      <w:r>
+        <w:t xml:space="preserve"> is passed, the </w:t>
+      </w:r>
+      <w:proofErr w:type="spellStart"/>
+      <w:r>
+        <w:t>behaviour</w:t>
+      </w:r>
+      <w:proofErr w:type="spellEnd"/>
+      <w:r>
+        <w:t xml:space="preserve"> of the code will be the same.</w:t>
       </w:r>
     </w:p>
     <w:p>
@@ -429,14 +437,7 @@
           <w:b/>
           <w:sz w:val="45"/>
         </w:rPr>
-        <w:t>Data Clump</w:t>
-      </w:r>
-      <w:r>
-        <w:rPr>
-          <w:b/>
-          <w:sz w:val="45"/>
-        </w:rPr>
-        <w:t>:</w:t>
+        <w:t>Data Clump:</w:t>
       </w:r>
       <w:r>
         <w:rPr>
@@ -787,99 +788,379 @@
           <w:noProof/>
           <w:lang w:eastAsia="en-US"/>
         </w:rPr>
-        <w:t>and all the methods that use it.</w:t>
-      </w:r>
-    </w:p>
-    <w:p>
-      <w:pPr>
-        <w:rPr>
-          <w:noProof/>
-          <w:lang w:eastAsia="en-US"/>
-        </w:rPr>
-      </w:pPr>
-    </w:p>
-    <w:p>
-      <w:pPr>
-        <w:rPr>
-          <w:noProof/>
-          <w:lang w:eastAsia="en-US"/>
-        </w:rPr>
-      </w:pPr>
-    </w:p>
-    <w:p>
-      <w:pPr>
-        <w:rPr>
-          <w:noProof/>
-          <w:lang w:eastAsia="en-US"/>
-        </w:rPr>
-      </w:pPr>
-    </w:p>
-    <w:p>
-      <w:pPr>
-        <w:rPr>
-          <w:noProof/>
-          <w:lang w:eastAsia="en-US"/>
-        </w:rPr>
-      </w:pPr>
-    </w:p>
-    <w:p>
-      <w:pPr>
-        <w:rPr>
-          <w:noProof/>
-          <w:lang w:eastAsia="en-US"/>
-        </w:rPr>
-      </w:pPr>
+        <w:t xml:space="preserve">and all </w:t>
+      </w:r>
+      <w:r>
+        <w:rPr>
+          <w:noProof/>
+          <w:lang w:eastAsia="en-US"/>
+        </w:rPr>
+        <w:t>its methods</w:t>
+      </w:r>
+      <w:r>
+        <w:rPr>
+          <w:noProof/>
+          <w:lang w:eastAsia="en-US"/>
+        </w:rPr>
+        <w:t>.</w:t>
+      </w:r>
+    </w:p>
+    <w:p>
+      <w:pPr>
+        <w:rPr>
+          <w:noProof/>
+          <w:lang w:eastAsia="en-US"/>
+        </w:rPr>
+      </w:pPr>
+    </w:p>
+    <w:p>
+      <w:pPr>
+        <w:rPr>
+          <w:noProof/>
+          <w:lang w:eastAsia="en-US"/>
+        </w:rPr>
+      </w:pPr>
+    </w:p>
+    <w:p>
+      <w:pPr>
+        <w:rPr>
+          <w:noProof/>
+          <w:lang w:eastAsia="en-US"/>
+        </w:rPr>
+      </w:pPr>
+    </w:p>
+    <w:p>
+      <w:pPr>
+        <w:rPr>
+          <w:noProof/>
+          <w:lang w:eastAsia="en-US"/>
+        </w:rPr>
+      </w:pPr>
+    </w:p>
+    <w:p>
+      <w:pPr>
+        <w:rPr>
+          <w:noProof/>
+          <w:lang w:eastAsia="en-US"/>
+        </w:rPr>
+      </w:pPr>
+    </w:p>
+    <w:p>
+      <w:pPr>
+        <w:rPr>
+          <w:noProof/>
+          <w:lang w:eastAsia="en-US"/>
+        </w:rPr>
+      </w:pPr>
+    </w:p>
+    <w:p>
+      <w:pPr>
+        <w:rPr>
+          <w:noProof/>
+          <w:lang w:eastAsia="en-US"/>
+        </w:rPr>
+      </w:pPr>
+    </w:p>
+    <w:p>
+      <w:pPr>
+        <w:rPr>
+          <w:noProof/>
+          <w:lang w:eastAsia="en-US"/>
+        </w:rPr>
+      </w:pPr>
+    </w:p>
+    <w:p>
+      <w:pPr>
+        <w:rPr>
+          <w:noProof/>
+          <w:lang w:eastAsia="en-US"/>
+        </w:rPr>
+      </w:pPr>
+    </w:p>
+    <w:p>
+      <w:pPr>
+        <w:rPr>
+          <w:noProof/>
+          <w:lang w:eastAsia="en-US"/>
+        </w:rPr>
+      </w:pPr>
+    </w:p>
+    <w:p>
+      <w:pPr>
+        <w:rPr>
+          <w:noProof/>
+          <w:lang w:eastAsia="en-US"/>
+        </w:rPr>
+      </w:pPr>
+      <w:r>
+        <w:rPr>
+          <w:b/>
+          <w:sz w:val="45"/>
+        </w:rPr>
+        <w:lastRenderedPageBreak/>
+        <w:t>No comments</w:t>
+      </w:r>
+      <w:r>
+        <w:rPr>
+          <w:b/>
+          <w:sz w:val="45"/>
+        </w:rPr>
+        <w:t xml:space="preserve"> / Long method</w:t>
+      </w:r>
       <w:bookmarkStart w:id="0" w:name="_GoBack"/>
       <w:bookmarkEnd w:id="0"/>
-    </w:p>
-    <w:p>
-      <w:pPr>
-        <w:rPr>
-          <w:noProof/>
-          <w:lang w:eastAsia="en-US"/>
-        </w:rPr>
-      </w:pPr>
-    </w:p>
-    <w:p>
-      <w:pPr>
-        <w:rPr>
-          <w:noProof/>
-          <w:lang w:eastAsia="en-US"/>
-        </w:rPr>
-      </w:pPr>
-    </w:p>
-    <w:p>
-      <w:pPr>
-        <w:rPr>
-          <w:noProof/>
-          <w:lang w:eastAsia="en-US"/>
-        </w:rPr>
-      </w:pPr>
-    </w:p>
-    <w:p>
-      <w:pPr>
-        <w:rPr>
-          <w:noProof/>
-          <w:lang w:eastAsia="en-US"/>
-        </w:rPr>
-      </w:pPr>
-    </w:p>
-    <w:p>
-      <w:pPr>
-        <w:rPr>
-          <w:noProof/>
-          <w:lang w:eastAsia="en-US"/>
-        </w:rPr>
-      </w:pPr>
-    </w:p>
-    <w:p>
-      <w:pPr>
-        <w:rPr>
-          <w:noProof/>
-          <w:lang w:eastAsia="en-US"/>
-        </w:rPr>
-      </w:pPr>
-    </w:p>
+      <w:r>
+        <w:rPr>
+          <w:b/>
+          <w:sz w:val="45"/>
+        </w:rPr>
+        <w:t xml:space="preserve">: </w:t>
+      </w:r>
+      <w:r>
+        <w:t>java/net/</w:t>
+      </w:r>
+      <w:proofErr w:type="spellStart"/>
+      <w:r>
+        <w:t>sourceforge</w:t>
+      </w:r>
+      <w:proofErr w:type="spellEnd"/>
+      <w:r>
+        <w:t>/</w:t>
+      </w:r>
+      <w:proofErr w:type="spellStart"/>
+      <w:r>
+        <w:t>ganttproject</w:t>
+      </w:r>
+      <w:proofErr w:type="spellEnd"/>
+      <w:r>
+        <w:t>/task/TaskManagerImpl.java</w:t>
+      </w:r>
+    </w:p>
+    <w:p>
+      <w:r>
+        <w:rPr>
+          <w:noProof/>
+          <w:lang w:eastAsia="en-US"/>
+        </w:rPr>
+        <w:drawing>
+          <wp:anchor distT="0" distB="0" distL="114300" distR="114300" simplePos="0" relativeHeight="251664384" behindDoc="1" locked="0" layoutInCell="1" allowOverlap="1" wp14:anchorId="5F16B931" wp14:editId="05CB72A2">
+            <wp:simplePos x="0" y="0"/>
+            <wp:positionH relativeFrom="margin">
+              <wp:align>center</wp:align>
+            </wp:positionH>
+            <wp:positionV relativeFrom="paragraph">
+              <wp:posOffset>33020</wp:posOffset>
+            </wp:positionV>
+            <wp:extent cx="5612130" cy="3691255"/>
+            <wp:effectExtent l="0" t="0" r="7620" b="4445"/>
+            <wp:wrapNone/>
+            <wp:docPr id="4" name="Imagem 4"/>
+            <wp:cNvGraphicFramePr>
+              <a:graphicFrameLocks xmlns:a="http://schemas.openxmlformats.org/drawingml/2006/main" noChangeAspect="1"/>
+            </wp:cNvGraphicFramePr>
+            <a:graphic xmlns:a="http://schemas.openxmlformats.org/drawingml/2006/main">
+              <a:graphicData uri="http://schemas.openxmlformats.org/drawingml/2006/picture">
+                <pic:pic xmlns:pic="http://schemas.openxmlformats.org/drawingml/2006/picture">
+                  <pic:nvPicPr>
+                    <pic:cNvPr id="1" name=""/>
+                    <pic:cNvPicPr/>
+                  </pic:nvPicPr>
+                  <pic:blipFill>
+                    <a:blip r:embed="rId8">
+                      <a:extLst>
+                        <a:ext uri="{28A0092B-C50C-407E-A947-70E740481C1C}">
+                          <a14:useLocalDpi xmlns:a14="http://schemas.microsoft.com/office/drawing/2010/main" val="0"/>
+                        </a:ext>
+                      </a:extLst>
+                    </a:blip>
+                    <a:stretch>
+                      <a:fillRect/>
+                    </a:stretch>
+                  </pic:blipFill>
+                  <pic:spPr>
+                    <a:xfrm>
+                      <a:off x="0" y="0"/>
+                      <a:ext cx="5612130" cy="3691255"/>
+                    </a:xfrm>
+                    <a:prstGeom prst="rect">
+                      <a:avLst/>
+                    </a:prstGeom>
+                  </pic:spPr>
+                </pic:pic>
+              </a:graphicData>
+            </a:graphic>
+          </wp:anchor>
+        </w:drawing>
+      </w:r>
+    </w:p>
+    <w:p/>
+    <w:p/>
+    <w:p/>
+    <w:p/>
+    <w:p/>
+    <w:p/>
+    <w:p/>
+    <w:p/>
+    <w:p/>
+    <w:p/>
+    <w:p/>
+    <w:p/>
+    <w:p/>
+    <w:p/>
+    <w:p/>
+    <w:p>
+      <w:r>
+        <w:rPr>
+          <w:noProof/>
+          <w:lang w:eastAsia="en-US"/>
+        </w:rPr>
+        <w:drawing>
+          <wp:anchor distT="0" distB="0" distL="114300" distR="114300" simplePos="0" relativeHeight="251665408" behindDoc="1" locked="0" layoutInCell="1" allowOverlap="1" wp14:anchorId="57BC2FD4" wp14:editId="6983B407">
+            <wp:simplePos x="0" y="0"/>
+            <wp:positionH relativeFrom="margin">
+              <wp:posOffset>-3810</wp:posOffset>
+            </wp:positionH>
+            <wp:positionV relativeFrom="paragraph">
+              <wp:posOffset>95885</wp:posOffset>
+            </wp:positionV>
+            <wp:extent cx="5612130" cy="3084195"/>
+            <wp:effectExtent l="0" t="0" r="7620" b="1905"/>
+            <wp:wrapNone/>
+            <wp:docPr id="5" name="Imagem 5"/>
+            <wp:cNvGraphicFramePr>
+              <a:graphicFrameLocks xmlns:a="http://schemas.openxmlformats.org/drawingml/2006/main" noChangeAspect="1"/>
+            </wp:cNvGraphicFramePr>
+            <a:graphic xmlns:a="http://schemas.openxmlformats.org/drawingml/2006/main">
+              <a:graphicData uri="http://schemas.openxmlformats.org/drawingml/2006/picture">
+                <pic:pic xmlns:pic="http://schemas.openxmlformats.org/drawingml/2006/picture">
+                  <pic:nvPicPr>
+                    <pic:cNvPr id="1" name=""/>
+                    <pic:cNvPicPr/>
+                  </pic:nvPicPr>
+                  <pic:blipFill>
+                    <a:blip r:embed="rId9">
+                      <a:extLst>
+                        <a:ext uri="{28A0092B-C50C-407E-A947-70E740481C1C}">
+                          <a14:useLocalDpi xmlns:a14="http://schemas.microsoft.com/office/drawing/2010/main" val="0"/>
+                        </a:ext>
+                      </a:extLst>
+                    </a:blip>
+                    <a:stretch>
+                      <a:fillRect/>
+                    </a:stretch>
+                  </pic:blipFill>
+                  <pic:spPr>
+                    <a:xfrm>
+                      <a:off x="0" y="0"/>
+                      <a:ext cx="5612130" cy="3084195"/>
+                    </a:xfrm>
+                    <a:prstGeom prst="rect">
+                      <a:avLst/>
+                    </a:prstGeom>
+                  </pic:spPr>
+                </pic:pic>
+              </a:graphicData>
+            </a:graphic>
+          </wp:anchor>
+        </w:drawing>
+      </w:r>
+    </w:p>
+    <w:p/>
+    <w:p/>
+    <w:p/>
+    <w:p/>
+    <w:p/>
+    <w:p/>
+    <w:p/>
+    <w:p/>
+    <w:p/>
+    <w:p/>
+    <w:p/>
+    <w:p/>
+    <w:p/>
+    <w:p/>
+    <w:p>
+      <w:r>
+        <w:t xml:space="preserve">This method is long and has a high </w:t>
+      </w:r>
+      <w:r>
+        <w:t>Cognitive Complexity</w:t>
+      </w:r>
+      <w:r>
+        <w:t xml:space="preserve"> but has no comments.</w:t>
+      </w:r>
+    </w:p>
+    <w:p>
+      <w:r>
+        <w:rPr>
+          <w:b/>
+        </w:rPr>
+        <w:t>Suggestion</w:t>
+      </w:r>
+      <w:r>
+        <w:rPr>
+          <w:b/>
+        </w:rPr>
+        <w:t xml:space="preserve"> 1</w:t>
+      </w:r>
+      <w:r>
+        <w:rPr>
+          <w:b/>
+        </w:rPr>
+        <w:t>:</w:t>
+      </w:r>
+      <w:r>
+        <w:rPr>
+          <w:b/>
+        </w:rPr>
+        <w:t xml:space="preserve"> </w:t>
+      </w:r>
+      <w:r>
+        <w:t xml:space="preserve">Add comments to facilitate code maintenance </w:t>
+      </w:r>
+    </w:p>
+    <w:p>
+      <w:r>
+        <w:rPr>
+          <w:b/>
+        </w:rPr>
+        <w:t xml:space="preserve">Suggestion </w:t>
+      </w:r>
+      <w:r>
+        <w:rPr>
+          <w:b/>
+        </w:rPr>
+        <w:t>2</w:t>
+      </w:r>
+      <w:r>
+        <w:rPr>
+          <w:b/>
+        </w:rPr>
+        <w:t xml:space="preserve">: </w:t>
+      </w:r>
+      <w:r>
+        <w:t>S</w:t>
+      </w:r>
+      <w:r>
+        <w:t xml:space="preserve">plit the method </w:t>
+      </w:r>
+      <w:r>
+        <w:t>into</w:t>
+      </w:r>
+      <w:r>
+        <w:t xml:space="preserve"> shorter</w:t>
+      </w:r>
+      <w:r>
+        <w:t xml:space="preserve"> and</w:t>
+      </w:r>
+      <w:r>
+        <w:t xml:space="preserve"> task-focused ones.</w:t>
+      </w:r>
+    </w:p>
+    <w:p/>
+    <w:p/>
+    <w:p/>
+    <w:p/>
     <w:p/>
     <w:sectPr>
       <w:pgSz w:w="12240" w:h="15840"/>

</xml_diff>